<commit_message>
update resume with blastmining link
</commit_message>
<xml_diff>
--- a/David-DiBenedetto-Resume.docx
+++ b/David-DiBenedetto-Resume.docx
@@ -211,7 +211,15 @@
       </w:pPr>
       <w:r>
         <w:rPr/>
-        <w:t>Manage and operate a cryptocurrency mining company utilizing Bitmain and iPollo ASICs, gaming desktops, and an 8 GPU server</w:t>
+        <w:t xml:space="preserve">Manage and operate a cryptocurrency mining company utilizing Bitmain and iPollo ASICs, gaming desktops, and an 8 GPU </w:t>
+      </w:r>
+      <w:r>
+        <w:rPr/>
+        <w:t xml:space="preserve">HiveOS </w:t>
+      </w:r>
+      <w:r>
+        <w:rPr/>
+        <w:t>server</w:t>
       </w:r>
     </w:p>
     <w:p>
@@ -221,18 +229,31 @@
           <w:ilvl w:val="0"/>
           <w:numId w:val="9"/>
         </w:numPr>
-        <w:tabs>
-          <w:tab w:val="clear" w:pos="720"/>
-          <w:tab w:val="left" w:pos="0" w:leader="none"/>
-        </w:tabs>
-        <w:ind w:left="707" w:hanging="283"/>
         <w:rPr>
           <w:rFonts w:cs="Times New Roman"/>
         </w:rPr>
       </w:pPr>
       <w:r>
         <w:rPr/>
-        <w:t>Handle maintenance and updates of hardware and software, ensuring optimal mining efficiency</w:t>
+        <w:t xml:space="preserve">Developed and maintain </w:t>
+      </w:r>
+      <w:hyperlink r:id="rId5">
+        <w:r>
+          <w:rPr>
+            <w:rStyle w:val="InternetLink"/>
+          </w:rPr>
+          <w:t>BlastMining.net</w:t>
+        </w:r>
+      </w:hyperlink>
+      <w:r>
+        <w:rPr/>
+        <w:t>, a custom website that integrates with mining pool APIs for real-time data and statistics</w:t>
+      </w:r>
+      <w:r>
+        <w:rPr>
+          <w:rFonts w:cs="Times New Roman"/>
+        </w:rPr>
+        <w:t xml:space="preserve"> </w:t>
       </w:r>
     </w:p>
     <w:p>
@@ -253,7 +274,7 @@
       </w:pPr>
       <w:r>
         <w:rPr/>
-        <w:t>Oversee market trends and adjust mining strategies accordingly for maximum profitability</w:t>
+        <w:t>Handle maintenance and updates of hardware and software, ensuring optimal mining efficiency</w:t>
       </w:r>
     </w:p>
     <w:p>
@@ -274,6 +295,27 @@
       </w:pPr>
       <w:r>
         <w:rPr/>
+        <w:t>Oversee market trends and adjust mining strategies accordingly for maximum profitability</w:t>
+      </w:r>
+    </w:p>
+    <w:p>
+      <w:pPr>
+        <w:pStyle w:val="Normal"/>
+        <w:numPr>
+          <w:ilvl w:val="0"/>
+          <w:numId w:val="9"/>
+        </w:numPr>
+        <w:tabs>
+          <w:tab w:val="clear" w:pos="720"/>
+          <w:tab w:val="left" w:pos="0" w:leader="none"/>
+        </w:tabs>
+        <w:ind w:left="707" w:hanging="283"/>
+        <w:rPr>
+          <w:rFonts w:cs="Times New Roman"/>
+        </w:rPr>
+      </w:pPr>
+      <w:r>
+        <w:rPr/>
         <w:t>Implement security measures to protect digital assets and maintain systems uptime</w:t>
       </w:r>
     </w:p>
@@ -408,7 +450,11 @@
         <w:rPr/>
         <w:t xml:space="preserve">Developed </w:t>
       </w:r>
-      <w:hyperlink r:id="rId5">
+      <w:r>
+        <w:rPr/>
+        <w:t xml:space="preserve">and maintain </w:t>
+      </w:r>
+      <w:hyperlink r:id="rId6">
         <w:r>
           <w:rPr>
             <w:rStyle w:val="InternetLink"/>
@@ -418,7 +464,7 @@
       </w:hyperlink>
       <w:r>
         <w:rPr/>
-        <w:t xml:space="preserve"> Node.js web application with MySQL database. </w:t>
+        <w:t xml:space="preserve"> Node.js web application with MySQL database</w:t>
       </w:r>
     </w:p>
     <w:p>
@@ -434,7 +480,7 @@
       </w:pPr>
       <w:r>
         <w:rPr/>
-        <w:t>Developed Bash scripts to load websites, detect new content, and email links to subscribers.</w:t>
+        <w:t>Developed Bash scripts to load websites, detect new content, and email links to subscribers</w:t>
       </w:r>
     </w:p>
     <w:p>
@@ -493,7 +539,7 @@
       </w:pPr>
       <w:r>
         <w:rPr/>
-        <w:t xml:space="preserve">Developed Alexa Skill in coordination with Amazon UX expert. </w:t>
+        <w:t>Developed Alexa Skill in coordination with Amazon UX expert</w:t>
       </w:r>
     </w:p>
     <w:p>
@@ -508,7 +554,7 @@
         <w:tab/>
         <w:t xml:space="preserve">- Used Java 8 and an AWS Lambda function for the skill’s backend and interacted with a variety       </w:t>
         <w:tab/>
-        <w:t xml:space="preserve">   of market data APIs.</w:t>
+        <w:t xml:space="preserve">   of market data APIs</w:t>
       </w:r>
     </w:p>
     <w:p>
@@ -521,7 +567,7 @@
       <w:r>
         <w:rPr/>
         <w:tab/>
-        <w:t xml:space="preserve">- Used AWS S3 to store users’ watch lists, last date of access, and upcoming market events. </w:t>
+        <w:t>- Used AWS S3 to store users’ watch lists, last date of access, and upcoming market events</w:t>
       </w:r>
     </w:p>
     <w:p>
@@ -535,7 +581,7 @@
       </w:pPr>
       <w:r>
         <w:rPr/>
-        <w:t>Developed and documented JSON market data API.</w:t>
+        <w:t>Developed and documented JSON market data API</w:t>
       </w:r>
     </w:p>
     <w:p>
@@ -549,7 +595,7 @@
       </w:pPr>
       <w:r>
         <w:rPr/>
-        <w:t>Updated execution management system with trade tracking endpoints that access database.</w:t>
+        <w:t>Updated execution management system with trade tracking endpoints that access database</w:t>
       </w:r>
     </w:p>
     <w:p>
@@ -563,7 +609,7 @@
       </w:pPr>
       <w:r>
         <w:rPr/>
-        <w:t>Developed Python wrapper for TradeIt’s JSON API.</w:t>
+        <w:t>Developed Python wrapper for TradeIt’s JSON API</w:t>
       </w:r>
     </w:p>
     <w:p>
@@ -579,7 +625,7 @@
       </w:pPr>
       <w:r>
         <w:rPr/>
-        <w:t>Updated TradeIt API docs with Ruby, Python, and Perl code examples.</w:t>
+        <w:t>Updated TradeIt API docs with Ruby, Python, and Perl code examples</w:t>
       </w:r>
     </w:p>
     <w:p>
@@ -640,7 +686,7 @@
       </w:pPr>
       <w:r>
         <w:rPr/>
-        <w:t>Developed C and Shell programs to test DSSD’s C API and Shell CLI.</w:t>
+        <w:t>Developed C and Shell programs to test DSSD’s C API and Shell CLI</w:t>
       </w:r>
     </w:p>
     <w:p>
@@ -654,7 +700,7 @@
       </w:pPr>
       <w:r>
         <w:rPr/>
-        <w:t>Developed CLI script to run on flash arrays to monitor hardware real time.</w:t>
+        <w:t>Developed CLI script to run on flash arrays to monitor hardware real time</w:t>
       </w:r>
     </w:p>
     <w:p>
@@ -668,7 +714,7 @@
       </w:pPr>
       <w:r>
         <w:rPr/>
-        <w:t>Put in product enhancement requests that were approved.</w:t>
+        <w:t>Put in product enhancement requests that were approved</w:t>
       </w:r>
     </w:p>
     <w:p>
@@ -682,7 +728,7 @@
       </w:pPr>
       <w:r>
         <w:rPr/>
-        <w:t>System admin for multiple CentOS/RHEL/SUSE servers and D5 flash arrays.</w:t>
+        <w:t>System admin for multiple CentOS/RHEL/SUSE servers and D5 flash arrays</w:t>
       </w:r>
     </w:p>
     <w:p>
@@ -698,7 +744,7 @@
       </w:pPr>
       <w:r>
         <w:rPr/>
-        <w:t>Installed and configured servers and flash arrays.</w:t>
+        <w:t>Installed and configured servers and flash arrays</w:t>
       </w:r>
     </w:p>
     <w:p>
@@ -921,38 +967,6 @@
           <w:b/>
           <w:bCs/>
         </w:rPr>
-      </w:r>
-    </w:p>
-    <w:p>
-      <w:pPr>
-        <w:pStyle w:val="Normal"/>
-        <w:rPr>
-          <w:b/>
-          <w:b/>
-          <w:bCs/>
-        </w:rPr>
-      </w:pPr>
-      <w:r>
-        <w:rPr>
-          <w:b/>
-          <w:bCs/>
-        </w:rPr>
-      </w:r>
-    </w:p>
-    <w:p>
-      <w:pPr>
-        <w:pStyle w:val="Normal"/>
-        <w:rPr>
-          <w:b/>
-          <w:b/>
-          <w:bCs/>
-        </w:rPr>
-      </w:pPr>
-      <w:r>
-        <w:rPr>
-          <w:b/>
-          <w:bCs/>
-        </w:rPr>
         <w:t>Education</w:t>
       </w:r>
     </w:p>
@@ -1229,7 +1243,7 @@
           <w:rFonts w:cs="Times New Roman"/>
         </w:rPr>
       </w:pPr>
-      <w:hyperlink r:id="rId6">
+      <w:hyperlink r:id="rId7">
         <w:r>
           <w:rPr>
             <w:rStyle w:val="InternetLink"/>
@@ -1241,7 +1255,7 @@
         <w:rPr/>
         <w:br/>
       </w:r>
-      <w:hyperlink r:id="rId7">
+      <w:hyperlink r:id="rId8">
         <w:r>
           <w:rPr>
             <w:rStyle w:val="InternetLink"/>
@@ -1253,7 +1267,7 @@
         <w:rPr/>
         <w:br/>
       </w:r>
-      <w:hyperlink r:id="rId8">
+      <w:hyperlink r:id="rId9">
         <w:r>
           <w:rPr>
             <w:rStyle w:val="InternetLink"/>
@@ -1265,7 +1279,7 @@
         <w:rPr/>
         <w:br/>
       </w:r>
-      <w:hyperlink r:id="rId9">
+      <w:hyperlink r:id="rId10">
         <w:r>
           <w:rPr>
             <w:rStyle w:val="InternetLink"/>
@@ -1277,7 +1291,7 @@
         <w:rPr/>
         <w:br/>
       </w:r>
-      <w:hyperlink r:id="rId10">
+      <w:hyperlink r:id="rId11">
         <w:r>
           <w:rPr>
             <w:rStyle w:val="InternetLink"/>
@@ -1289,7 +1303,7 @@
         <w:rPr/>
         <w:br/>
       </w:r>
-      <w:hyperlink r:id="rId11">
+      <w:hyperlink r:id="rId12">
         <w:r>
           <w:rPr>
             <w:rStyle w:val="InternetLink"/>
@@ -1301,7 +1315,7 @@
         <w:rPr/>
         <w:br/>
       </w:r>
-      <w:hyperlink r:id="rId12">
+      <w:hyperlink r:id="rId13">
         <w:r>
           <w:rPr>
             <w:rStyle w:val="InternetLink"/>
@@ -1313,7 +1327,7 @@
         <w:rPr/>
         <w:br/>
       </w:r>
-      <w:hyperlink r:id="rId13">
+      <w:hyperlink r:id="rId14">
         <w:r>
           <w:rPr>
             <w:rStyle w:val="InternetLink"/>
@@ -1325,7 +1339,7 @@
         <w:rPr/>
         <w:br/>
       </w:r>
-      <w:hyperlink r:id="rId14">
+      <w:hyperlink r:id="rId15">
         <w:r>
           <w:rPr>
             <w:rStyle w:val="InternetLink"/>
@@ -1337,7 +1351,7 @@
         <w:rPr/>
         <w:br/>
       </w:r>
-      <w:hyperlink r:id="rId15">
+      <w:hyperlink r:id="rId16">
         <w:r>
           <w:rPr>
             <w:rStyle w:val="InternetLink"/>
@@ -1349,7 +1363,7 @@
         <w:rPr/>
         <w:br/>
       </w:r>
-      <w:hyperlink r:id="rId16">
+      <w:hyperlink r:id="rId17">
         <w:r>
           <w:rPr>
             <w:rStyle w:val="InternetLink"/>
@@ -1361,7 +1375,7 @@
         <w:rPr/>
         <w:br/>
       </w:r>
-      <w:hyperlink r:id="rId17">
+      <w:hyperlink r:id="rId18">
         <w:r>
           <w:rPr>
             <w:rStyle w:val="InternetLink"/>
@@ -1373,7 +1387,7 @@
         <w:rPr/>
         <w:br/>
       </w:r>
-      <w:hyperlink r:id="rId18">
+      <w:hyperlink r:id="rId19">
         <w:r>
           <w:rPr>
             <w:rStyle w:val="InternetLink"/>
@@ -1385,7 +1399,7 @@
         <w:rPr/>
         <w:br/>
       </w:r>
-      <w:hyperlink r:id="rId19">
+      <w:hyperlink r:id="rId20">
         <w:r>
           <w:rPr>
             <w:rStyle w:val="InternetLink"/>
@@ -1656,7 +1670,7 @@
                     </pic:cNvPicPr>
                   </pic:nvPicPr>
                   <pic:blipFill>
-                    <a:blip r:embed="rId20"/>
+                    <a:blip r:embed="rId21"/>
                     <a:stretch>
                       <a:fillRect/>
                     </a:stretch>
@@ -1678,7 +1692,7 @@
       </w:r>
     </w:p>
     <w:sectPr>
-      <w:headerReference w:type="default" r:id="rId21"/>
+      <w:headerReference w:type="default" r:id="rId22"/>
       <w:type w:val="nextPage"/>
       <w:pgSz w:w="12240" w:h="15840"/>
       <w:pgMar w:left="1440" w:right="1440" w:header="360" w:top="1152" w:footer="0" w:bottom="1008" w:gutter="0"/>

</xml_diff>

<commit_message>
list e9 pros and update resume
</commit_message>
<xml_diff>
--- a/David-DiBenedetto-Resume.docx
+++ b/David-DiBenedetto-Resume.docx
@@ -190,7 +190,7 @@
       </w:r>
       <w:r>
         <w:rPr/>
-        <w:t xml:space="preserve"> | New Providence, NJ | 2021 – Present</w:t>
+        <w:t xml:space="preserve"> | New Providence, NJ | 2021-Present</w:t>
       </w:r>
     </w:p>
     <w:p>
@@ -211,15 +211,7 @@
       </w:pPr>
       <w:r>
         <w:rPr/>
-        <w:t xml:space="preserve">Manage and operate a cryptocurrency mining company utilizing Bitmain and iPollo ASICs, gaming desktops, and an 8 GPU </w:t>
-      </w:r>
-      <w:r>
-        <w:rPr/>
-        <w:t xml:space="preserve">HiveOS </w:t>
-      </w:r>
-      <w:r>
-        <w:rPr/>
-        <w:t>server</w:t>
+        <w:t>Manage and operate a cryptocurrency mining company utilizing Bitmain and iPollo ASICs, gaming desktops, and an 8 GPU HiveOS server</w:t>
       </w:r>
     </w:p>
     <w:p>
@@ -346,7 +338,18 @@
           <w:b/>
           <w:bCs/>
         </w:rPr>
-        <w:t>Berkshire Hathaway Home Services</w:t>
+        <w:t>Berkshire Hathaway HomeServices</w:t>
+      </w:r>
+      <w:r>
+        <w:rPr/>
+        <w:t xml:space="preserve"> </w:t>
+      </w:r>
+      <w:r>
+        <w:rPr>
+          <w:b/>
+          <w:bCs/>
+        </w:rPr>
+        <w:t>NJ Properties</w:t>
       </w:r>
       <w:r>
         <w:rPr/>
@@ -361,7 +364,7 @@
       </w:r>
       <w:r>
         <w:rPr/>
-        <w:t xml:space="preserve"> | New Providence, NJ | April 2017 – Present</w:t>
+        <w:t xml:space="preserve"> | New Providence, NJ | April 2017-Present</w:t>
       </w:r>
     </w:p>
     <w:p>
@@ -375,7 +378,7 @@
       </w:pPr>
       <w:r>
         <w:rPr/>
-        <w:t>Assisted a top NJ Realtor and Broker of New Providence’s Berkshire Hathaway office with various transactions</w:t>
+        <w:t>Assist a top NJ Realtor and Broker of New Providence’s Berkshire Hathaway office with transactions</w:t>
       </w:r>
     </w:p>
     <w:p>
@@ -391,7 +394,7 @@
       </w:pPr>
       <w:r>
         <w:rPr/>
-        <w:t>Developed marketing materials, landing pages, and digital marketing campaigns</w:t>
+        <w:t>Develop marketing materials, landing pages, and digital marketing campaigns</w:t>
       </w:r>
     </w:p>
     <w:p>
@@ -434,7 +437,7 @@
       </w:r>
       <w:r>
         <w:rPr/>
-        <w:t xml:space="preserve"> | New Providence, NJ | April 2017 – Present</w:t>
+        <w:t xml:space="preserve"> | New Providence, NJ | April 2017-Present</w:t>
       </w:r>
     </w:p>
     <w:p>
@@ -448,11 +451,7 @@
       </w:pPr>
       <w:r>
         <w:rPr/>
-        <w:t xml:space="preserve">Developed </w:t>
-      </w:r>
-      <w:r>
-        <w:rPr/>
-        <w:t xml:space="preserve">and maintain </w:t>
+        <w:t xml:space="preserve">Developed and maintain </w:t>
       </w:r>
       <w:hyperlink r:id="rId6">
         <w:r>
@@ -523,7 +522,7 @@
       </w:r>
       <w:r>
         <w:rPr/>
-        <w:t>, New York, NY | June 2016 – August 2016</w:t>
+        <w:t>, New York, NY | June 2016-August 2016</w:t>
       </w:r>
     </w:p>
     <w:p>
@@ -670,7 +669,7 @@
       </w:r>
       <w:r>
         <w:rPr/>
-        <w:t xml:space="preserve">May 2015 – September 2015 </w:t>
+        <w:t xml:space="preserve">May 2015-September 2015 </w:t>
       </w:r>
     </w:p>
     <w:p>
@@ -805,7 +804,7 @@
       </w:r>
       <w:r>
         <w:rPr/>
-        <w:t>June 2012 – September 2012</w:t>
+        <w:t>June 2012-September 2012</w:t>
       </w:r>
     </w:p>
     <w:p>

</xml_diff>